<commit_message>
Simplify browser examples (no vm2)
</commit_message>
<xml_diff>
--- a/packages/example-webpack/templates/github.docx
+++ b/packages/example-webpack/templates/github.docx
@@ -50,39 +50,7 @@
           <w:sz w:val="16"/>
           <w:szCs w:val="16"/>
         </w:rPr>
-        <w:t xml:space="preserve">  </w:t>
-      </w:r>
-      <w:proofErr w:type="gramStart"/>
-      <w:r>
-        <w:rPr>
-          <w:sz w:val="16"/>
-          <w:szCs w:val="16"/>
-        </w:rPr>
-        <w:t>repository(</w:t>
-      </w:r>
-      <w:proofErr w:type="gramEnd"/>
-      <w:r>
-        <w:rPr>
-          <w:sz w:val="16"/>
-          <w:szCs w:val="16"/>
-        </w:rPr>
-        <w:t>owner: "</w:t>
-      </w:r>
-      <w:proofErr w:type="spellStart"/>
-      <w:r>
-        <w:rPr>
-          <w:sz w:val="16"/>
-          <w:szCs w:val="16"/>
-        </w:rPr>
-        <w:t>facebook</w:t>
-      </w:r>
-      <w:proofErr w:type="spellEnd"/>
-      <w:r>
-        <w:rPr>
-          <w:sz w:val="16"/>
-          <w:szCs w:val="16"/>
-        </w:rPr>
-        <w:t>", name: "react") {</w:t>
+        <w:t xml:space="preserve">  repository(owner: "facebook", name: "react") {</w:t>
       </w:r>
     </w:p>
     <w:p>
@@ -114,23 +82,7 @@
           <w:sz w:val="16"/>
           <w:szCs w:val="16"/>
         </w:rPr>
-        <w:t xml:space="preserve">    </w:t>
-      </w:r>
-      <w:proofErr w:type="gramStart"/>
-      <w:r>
-        <w:rPr>
-          <w:sz w:val="16"/>
-          <w:szCs w:val="16"/>
-        </w:rPr>
-        <w:t>watchers(</w:t>
-      </w:r>
-      <w:proofErr w:type="gramEnd"/>
-      <w:r>
-        <w:rPr>
-          <w:sz w:val="16"/>
-          <w:szCs w:val="16"/>
-        </w:rPr>
-        <w:t>first: 20) {</w:t>
+        <w:t xml:space="preserve">    watchers(first: 20) {</w:t>
       </w:r>
     </w:p>
     <w:p>
@@ -226,17 +178,8 @@
           <w:sz w:val="16"/>
           <w:szCs w:val="16"/>
         </w:rPr>
-        <w:t xml:space="preserve">          </w:t>
-      </w:r>
-      <w:proofErr w:type="spellStart"/>
-      <w:r>
-        <w:rPr>
-          <w:sz w:val="16"/>
-          <w:szCs w:val="16"/>
-        </w:rPr>
-        <w:t>avatarUrl</w:t>
-      </w:r>
-      <w:proofErr w:type="spellEnd"/>
+        <w:t xml:space="preserve">          avatarUrl</w:t>
+      </w:r>
     </w:p>
     <w:p>
       <w:pPr>
@@ -269,8 +212,6 @@
         </w:rPr>
         <w:t xml:space="preserve">      }</w:t>
       </w:r>
-      <w:bookmarkStart w:id="0" w:name="_GoBack"/>
-      <w:bookmarkEnd w:id="0"/>
     </w:p>
     <w:p>
       <w:pPr>
@@ -331,20 +272,7 @@
         <w:t xml:space="preserve">edge </w:t>
       </w:r>
       <w:r>
-        <w:t xml:space="preserve">IN </w:t>
-      </w:r>
-      <w:proofErr w:type="spellStart"/>
-      <w:proofErr w:type="gramStart"/>
-      <w:r>
-        <w:t>repository.watchers</w:t>
-      </w:r>
-      <w:proofErr w:type="gramEnd"/>
-      <w:r>
-        <w:t>.edges</w:t>
-      </w:r>
-      <w:proofErr w:type="spellEnd"/>
-      <w:r>
-        <w:t>+++</w:t>
+        <w:t>IN repository.watchers.edges+++</w:t>
       </w:r>
     </w:p>
     <w:p>
@@ -355,17 +283,7 @@
         <w:t>!</w:t>
       </w:r>
       <w:r>
-        <w:t xml:space="preserve"> watcher = $</w:t>
-      </w:r>
-      <w:proofErr w:type="spellStart"/>
-      <w:proofErr w:type="gramStart"/>
-      <w:r>
-        <w:t>edge.node</w:t>
-      </w:r>
-      <w:proofErr w:type="spellEnd"/>
-      <w:proofErr w:type="gramEnd"/>
-      <w:r>
-        <w:t>+++</w:t>
+        <w:t xml:space="preserve"> watcher = $edge.node+++</w:t>
       </w:r>
     </w:p>
     <w:tbl>
@@ -399,11 +317,9 @@
             <w:r>
               <w:t xml:space="preserve"> </w:t>
             </w:r>
-            <w:proofErr w:type="spellStart"/>
             <w:r>
               <w:t>watcher.avatarUrl</w:t>
             </w:r>
-            <w:proofErr w:type="spellEnd"/>
             <w:r>
               <w:t xml:space="preserve"> </w:t>
             </w:r>
@@ -433,42 +349,42 @@
                 <w:sz w:val="36"/>
                 <w:szCs w:val="36"/>
               </w:rPr>
-              <w:t xml:space="preserve">+++= watcher.name+++ (+++= </w:t>
-            </w:r>
-            <w:proofErr w:type="spellStart"/>
-            <w:proofErr w:type="gramStart"/>
-            <w:r>
-              <w:rPr>
-                <w:b/>
-                <w:i w:val="0"/>
-                <w:sz w:val="36"/>
-                <w:szCs w:val="36"/>
-              </w:rPr>
-              <w:t>watcher.company</w:t>
-            </w:r>
-            <w:proofErr w:type="spellEnd"/>
-            <w:proofErr w:type="gramEnd"/>
-            <w:r>
-              <w:rPr>
-                <w:b/>
-                <w:i w:val="0"/>
-                <w:sz w:val="36"/>
-                <w:szCs w:val="36"/>
-              </w:rPr>
-              <w:t xml:space="preserve"> || 'No company'+++)</w:t>
+              <w:t>+++= watcher.name+++ (+++= watcher.company || 'No company'+++)</w:t>
             </w:r>
           </w:p>
           <w:p>
+            <w:pPr>
+              <w:rPr>
+                <w:i w:val="0"/>
+                <w:sz w:val="24"/>
+                <w:szCs w:val="24"/>
+              </w:rPr>
+            </w:pPr>
             <w:r>
-              <w:t xml:space="preserve">+++= </w:t>
+              <w:rPr>
+                <w:i w:val="0"/>
+                <w:sz w:val="24"/>
+                <w:szCs w:val="24"/>
+              </w:rPr>
+              <w:t>+++= watcher.bio ? watcher.bio</w:t>
             </w:r>
-            <w:proofErr w:type="spellStart"/>
             <w:r>
-              <w:t>watcher.bio</w:t>
+              <w:rPr>
+                <w:i w:val="0"/>
+                <w:sz w:val="24"/>
+                <w:szCs w:val="24"/>
+              </w:rPr>
+              <w:t>.length</w:t>
             </w:r>
-            <w:proofErr w:type="spellEnd"/>
+            <w:bookmarkStart w:id="0" w:name="_GoBack"/>
+            <w:bookmarkEnd w:id="0"/>
             <w:r>
-              <w:t xml:space="preserve"> || 'No bio'+++</w:t>
+              <w:rPr>
+                <w:i w:val="0"/>
+                <w:sz w:val="24"/>
+                <w:szCs w:val="24"/>
+              </w:rPr>
+              <w:t xml:space="preserve"> : 'no bio' +++</w:t>
             </w:r>
           </w:p>
         </w:tc>

</xml_diff>